<commit_message>
basic juint test cases
</commit_message>
<xml_diff>
--- a/notes/unitTest/01 Unit  Testing.docx
+++ b/notes/unitTest/01 Unit  Testing.docx
@@ -232,6 +232,869 @@
         </w:rPr>
         <w:t>Junit Assertions</w:t>
       </w:r>
+    </w:p>
+    <w:p>
+      <w:pPr>
+        <w:rPr>
+          <w:sz w:val="24"/>
+          <w:szCs w:val="24"/>
+          <w:lang w:val="en-US"/>
+        </w:rPr>
+      </w:pPr>
+    </w:p>
+    <w:p>
+      <w:pPr>
+        <w:pBdr>
+          <w:bottom w:val="single" w:sz="4" w:space="1" w:color="auto"/>
+        </w:pBdr>
+        <w:rPr>
+          <w:sz w:val="24"/>
+          <w:szCs w:val="24"/>
+          <w:lang w:val="en-US"/>
+        </w:rPr>
+      </w:pPr>
+      <w:r>
+        <w:rPr>
+          <w:sz w:val="24"/>
+          <w:szCs w:val="24"/>
+          <w:lang w:val="en-US"/>
+        </w:rPr>
+        <w:t>What is Unit testing and why?</w:t>
+      </w:r>
+    </w:p>
+    <w:p>
+      <w:pPr>
+        <w:pStyle w:val="ListParagraph"/>
+        <w:numPr>
+          <w:ilvl w:val="0"/>
+          <w:numId w:val="2"/>
+        </w:numPr>
+        <w:rPr>
+          <w:sz w:val="24"/>
+          <w:szCs w:val="24"/>
+          <w:lang w:val="en-US"/>
+        </w:rPr>
+      </w:pPr>
+      <w:r>
+        <w:rPr>
+          <w:sz w:val="24"/>
+          <w:szCs w:val="24"/>
+          <w:lang w:val="en-US"/>
+        </w:rPr>
+        <w:t xml:space="preserve">UNIT TESTING  is a type of software testing where  individuals units  or component  of a software </w:t>
+      </w:r>
+    </w:p>
+    <w:p>
+      <w:pPr>
+        <w:pStyle w:val="ListParagraph"/>
+        <w:numPr>
+          <w:ilvl w:val="0"/>
+          <w:numId w:val="2"/>
+        </w:numPr>
+        <w:rPr>
+          <w:sz w:val="24"/>
+          <w:szCs w:val="24"/>
+          <w:lang w:val="en-US"/>
+        </w:rPr>
+      </w:pPr>
+      <w:r>
+        <w:rPr>
+          <w:sz w:val="24"/>
+          <w:szCs w:val="24"/>
+          <w:lang w:val="en-US"/>
+        </w:rPr>
+        <w:t xml:space="preserve">The purpose is to validate  that each unit of the software code  performs as expected </w:t>
+      </w:r>
+    </w:p>
+    <w:p>
+      <w:pPr>
+        <w:pStyle w:val="ListParagraph"/>
+        <w:numPr>
+          <w:ilvl w:val="0"/>
+          <w:numId w:val="2"/>
+        </w:numPr>
+        <w:rPr>
+          <w:sz w:val="24"/>
+          <w:szCs w:val="24"/>
+          <w:lang w:val="en-US"/>
+        </w:rPr>
+      </w:pPr>
+      <w:r>
+        <w:rPr>
+          <w:sz w:val="24"/>
+          <w:szCs w:val="24"/>
+          <w:lang w:val="en-US"/>
+        </w:rPr>
+        <w:t>Unit testing done in development phase  of an application by developer</w:t>
+      </w:r>
+    </w:p>
+    <w:p>
+      <w:pPr>
+        <w:pStyle w:val="ListParagraph"/>
+        <w:numPr>
+          <w:ilvl w:val="0"/>
+          <w:numId w:val="2"/>
+        </w:numPr>
+        <w:rPr>
+          <w:sz w:val="24"/>
+          <w:szCs w:val="24"/>
+          <w:lang w:val="en-US"/>
+        </w:rPr>
+      </w:pPr>
+      <w:r>
+        <w:rPr>
+          <w:sz w:val="24"/>
+          <w:szCs w:val="24"/>
+          <w:lang w:val="en-US"/>
+        </w:rPr>
+        <w:t>Unit test Is  isolate section  of code and verify  it correctness</w:t>
+      </w:r>
+    </w:p>
+    <w:p>
+      <w:pPr>
+        <w:pStyle w:val="ListParagraph"/>
+        <w:numPr>
+          <w:ilvl w:val="0"/>
+          <w:numId w:val="2"/>
+        </w:numPr>
+        <w:rPr>
+          <w:sz w:val="24"/>
+          <w:szCs w:val="24"/>
+          <w:lang w:val="en-US"/>
+        </w:rPr>
+      </w:pPr>
+      <w:r>
+        <w:rPr>
+          <w:sz w:val="24"/>
+          <w:szCs w:val="24"/>
+          <w:lang w:val="en-US"/>
+        </w:rPr>
+        <w:t>A unit may be an individual  function , method ,procedure, module , or object.</w:t>
+      </w:r>
+    </w:p>
+    <w:p>
+      <w:pPr>
+        <w:rPr>
+          <w:sz w:val="24"/>
+          <w:szCs w:val="24"/>
+          <w:lang w:val="en-US"/>
+        </w:rPr>
+      </w:pPr>
+    </w:p>
+    <w:p>
+      <w:pPr>
+        <w:rPr>
+          <w:sz w:val="24"/>
+          <w:szCs w:val="24"/>
+          <w:lang w:val="en-US"/>
+        </w:rPr>
+      </w:pPr>
+      <w:r>
+        <w:rPr>
+          <w:sz w:val="24"/>
+          <w:szCs w:val="24"/>
+          <w:lang w:val="en-US"/>
+        </w:rPr>
+        <w:t>What is Junit?</w:t>
+      </w:r>
+    </w:p>
+    <w:p>
+      <w:pPr>
+        <w:pStyle w:val="ListParagraph"/>
+        <w:numPr>
+          <w:ilvl w:val="0"/>
+          <w:numId w:val="3"/>
+        </w:numPr>
+        <w:rPr>
+          <w:sz w:val="24"/>
+          <w:szCs w:val="24"/>
+          <w:lang w:val="en-US"/>
+        </w:rPr>
+      </w:pPr>
+      <w:r>
+        <w:rPr>
+          <w:sz w:val="24"/>
+          <w:szCs w:val="24"/>
+          <w:lang w:val="en-US"/>
+        </w:rPr>
+        <w:t xml:space="preserve">Junit  Is a free and open source  Unit Testing framework for java application </w:t>
+      </w:r>
+    </w:p>
+    <w:p>
+      <w:pPr>
+        <w:pStyle w:val="ListParagraph"/>
+        <w:numPr>
+          <w:ilvl w:val="0"/>
+          <w:numId w:val="3"/>
+        </w:numPr>
+        <w:rPr>
+          <w:sz w:val="24"/>
+          <w:szCs w:val="24"/>
+          <w:lang w:val="en-US"/>
+        </w:rPr>
+      </w:pPr>
+      <w:r>
+        <w:rPr>
+          <w:sz w:val="24"/>
+          <w:szCs w:val="24"/>
+          <w:lang w:val="en-US"/>
+        </w:rPr>
+        <w:t>Junit developed by Kent Beck and Erich Gamma.</w:t>
+      </w:r>
+    </w:p>
+    <w:p>
+      <w:pPr>
+        <w:pStyle w:val="ListParagraph"/>
+        <w:numPr>
+          <w:ilvl w:val="0"/>
+          <w:numId w:val="3"/>
+        </w:numPr>
+        <w:rPr>
+          <w:sz w:val="24"/>
+          <w:szCs w:val="24"/>
+          <w:lang w:val="en-US"/>
+        </w:rPr>
+      </w:pPr>
+      <w:r>
+        <w:rPr>
+          <w:sz w:val="24"/>
+          <w:szCs w:val="24"/>
+          <w:lang w:val="en-US"/>
+        </w:rPr>
+        <w:t xml:space="preserve">Its first version was released in 1997. </w:t>
+      </w:r>
+    </w:p>
+    <w:p>
+      <w:pPr>
+        <w:pStyle w:val="ListParagraph"/>
+        <w:numPr>
+          <w:ilvl w:val="0"/>
+          <w:numId w:val="3"/>
+        </w:numPr>
+        <w:rPr>
+          <w:sz w:val="24"/>
+          <w:szCs w:val="24"/>
+          <w:lang w:val="en-US"/>
+        </w:rPr>
+      </w:pPr>
+      <w:r>
+        <w:rPr>
+          <w:sz w:val="24"/>
+          <w:szCs w:val="24"/>
+          <w:lang w:val="en-US"/>
+        </w:rPr>
+        <w:t>It become  one of the most popular framework  in the java community</w:t>
+      </w:r>
+      <w:r>
+        <w:rPr>
+          <w:sz w:val="24"/>
+          <w:szCs w:val="24"/>
+          <w:lang w:val="en-US"/>
+        </w:rPr>
+        <w:t xml:space="preserve"> ease of use.</w:t>
+      </w:r>
+    </w:p>
+    <w:p>
+      <w:pPr>
+        <w:pStyle w:val="ListParagraph"/>
+        <w:numPr>
+          <w:ilvl w:val="0"/>
+          <w:numId w:val="3"/>
+        </w:numPr>
+        <w:rPr>
+          <w:sz w:val="24"/>
+          <w:szCs w:val="24"/>
+          <w:lang w:val="en-US"/>
+        </w:rPr>
+      </w:pPr>
+      <w:r>
+        <w:rPr>
+          <w:sz w:val="24"/>
+          <w:szCs w:val="24"/>
+          <w:lang w:val="en-US"/>
+        </w:rPr>
+        <w:t xml:space="preserve">It is lightweight testing </w:t>
+      </w:r>
+      <w:r>
+        <w:rPr>
+          <w:sz w:val="24"/>
+          <w:szCs w:val="24"/>
+          <w:lang w:val="en-US"/>
+        </w:rPr>
+        <w:t>framework which</w:t>
+      </w:r>
+      <w:r>
+        <w:rPr>
+          <w:sz w:val="24"/>
+          <w:szCs w:val="24"/>
+          <w:lang w:val="en-US"/>
+        </w:rPr>
+        <w:t xml:space="preserve"> allowed java developers to write unit test cases in java language.</w:t>
+      </w:r>
+    </w:p>
+    <w:p>
+      <w:pPr>
+        <w:pStyle w:val="ListParagraph"/>
+        <w:numPr>
+          <w:ilvl w:val="0"/>
+          <w:numId w:val="3"/>
+        </w:numPr>
+        <w:rPr>
+          <w:sz w:val="24"/>
+          <w:szCs w:val="24"/>
+          <w:lang w:val="en-US"/>
+        </w:rPr>
+      </w:pPr>
+      <w:r>
+        <w:rPr>
+          <w:sz w:val="24"/>
+          <w:szCs w:val="24"/>
+          <w:lang w:val="en-US"/>
+        </w:rPr>
+        <w:t xml:space="preserve">The current version is </w:t>
+      </w:r>
+      <w:r>
+        <w:rPr>
+          <w:sz w:val="24"/>
+          <w:szCs w:val="24"/>
+          <w:lang w:val="en-US"/>
+        </w:rPr>
+        <w:t>unit</w:t>
+      </w:r>
+      <w:r>
+        <w:rPr>
+          <w:sz w:val="24"/>
+          <w:szCs w:val="24"/>
+          <w:lang w:val="en-US"/>
+        </w:rPr>
+        <w:t xml:space="preserve"> 5</w:t>
+      </w:r>
+    </w:p>
+    <w:p>
+      <w:pPr>
+        <w:pStyle w:val="ListParagraph"/>
+        <w:rPr>
+          <w:sz w:val="24"/>
+          <w:szCs w:val="24"/>
+          <w:lang w:val="en-US"/>
+        </w:rPr>
+      </w:pPr>
+    </w:p>
+    <w:p>
+      <w:pPr>
+        <w:rPr>
+          <w:sz w:val="24"/>
+          <w:szCs w:val="24"/>
+          <w:lang w:val="en-US"/>
+        </w:rPr>
+      </w:pPr>
+    </w:p>
+    <w:p>
+      <w:pPr>
+        <w:pBdr>
+          <w:bottom w:val="single" w:sz="4" w:space="1" w:color="auto"/>
+        </w:pBdr>
+        <w:rPr>
+          <w:sz w:val="24"/>
+          <w:szCs w:val="24"/>
+          <w:lang w:val="en-US"/>
+        </w:rPr>
+      </w:pPr>
+      <w:r>
+        <w:rPr>
+          <w:sz w:val="24"/>
+          <w:szCs w:val="24"/>
+          <w:lang w:val="en-US"/>
+        </w:rPr>
+        <w:t>Junit Annotations</w:t>
+      </w:r>
+    </w:p>
+    <w:p>
+      <w:pPr>
+        <w:pStyle w:val="ListParagraph"/>
+        <w:numPr>
+          <w:ilvl w:val="0"/>
+          <w:numId w:val="4"/>
+        </w:numPr>
+        <w:rPr>
+          <w:sz w:val="24"/>
+          <w:szCs w:val="24"/>
+          <w:lang w:val="en-US"/>
+        </w:rPr>
+      </w:pPr>
+      <w:r>
+        <w:rPr>
+          <w:sz w:val="24"/>
+          <w:szCs w:val="24"/>
+          <w:lang w:val="en-US"/>
+        </w:rPr>
+        <w:t>@Test</w:t>
+      </w:r>
+    </w:p>
+    <w:p>
+      <w:pPr>
+        <w:pStyle w:val="ListParagraph"/>
+        <w:numPr>
+          <w:ilvl w:val="1"/>
+          <w:numId w:val="4"/>
+        </w:numPr>
+        <w:rPr>
+          <w:sz w:val="24"/>
+          <w:szCs w:val="24"/>
+          <w:lang w:val="en-US"/>
+        </w:rPr>
+      </w:pPr>
+      <w:r>
+        <w:rPr>
+          <w:sz w:val="24"/>
+          <w:szCs w:val="24"/>
+          <w:lang w:val="en-US"/>
+        </w:rPr>
+        <w:t>It is used to mark a method as a junit test.</w:t>
+      </w:r>
+    </w:p>
+    <w:p>
+      <w:pPr>
+        <w:pStyle w:val="ListParagraph"/>
+        <w:numPr>
+          <w:ilvl w:val="0"/>
+          <w:numId w:val="4"/>
+        </w:numPr>
+        <w:rPr>
+          <w:sz w:val="24"/>
+          <w:szCs w:val="24"/>
+          <w:lang w:val="en-US"/>
+        </w:rPr>
+      </w:pPr>
+      <w:r>
+        <w:rPr>
+          <w:sz w:val="24"/>
+          <w:szCs w:val="24"/>
+          <w:lang w:val="en-US"/>
+        </w:rPr>
+        <w:t>@</w:t>
+      </w:r>
+      <w:r>
+        <w:rPr>
+          <w:sz w:val="24"/>
+          <w:szCs w:val="24"/>
+          <w:lang w:val="en-US"/>
+        </w:rPr>
+        <w:t>BeforeAll</w:t>
+      </w:r>
+      <w:r>
+        <w:rPr>
+          <w:sz w:val="24"/>
+          <w:szCs w:val="24"/>
+          <w:lang w:val="en-US"/>
+        </w:rPr>
+        <w:t xml:space="preserve"> (it required static method)</w:t>
+      </w:r>
+    </w:p>
+    <w:p>
+      <w:pPr>
+        <w:pStyle w:val="ListParagraph"/>
+        <w:numPr>
+          <w:ilvl w:val="1"/>
+          <w:numId w:val="4"/>
+        </w:numPr>
+        <w:rPr>
+          <w:sz w:val="24"/>
+          <w:szCs w:val="24"/>
+          <w:lang w:val="en-US"/>
+        </w:rPr>
+      </w:pPr>
+      <w:r>
+        <w:rPr>
+          <w:sz w:val="24"/>
+          <w:szCs w:val="24"/>
+          <w:lang w:val="en-US"/>
+        </w:rPr>
+        <w:t>The annotated method will be run before all test methods in the test class. This method must be static.</w:t>
+      </w:r>
+    </w:p>
+    <w:p>
+      <w:pPr>
+        <w:pStyle w:val="ListParagraph"/>
+        <w:numPr>
+          <w:ilvl w:val="0"/>
+          <w:numId w:val="4"/>
+        </w:numPr>
+        <w:rPr>
+          <w:sz w:val="24"/>
+          <w:szCs w:val="24"/>
+          <w:lang w:val="en-US"/>
+        </w:rPr>
+      </w:pPr>
+      <w:r>
+        <w:rPr>
+          <w:sz w:val="24"/>
+          <w:szCs w:val="24"/>
+          <w:lang w:val="en-US"/>
+        </w:rPr>
+        <w:t>@</w:t>
+      </w:r>
+      <w:r>
+        <w:rPr>
+          <w:sz w:val="24"/>
+          <w:szCs w:val="24"/>
+          <w:lang w:val="en-US"/>
+        </w:rPr>
+        <w:t>AfterAll</w:t>
+      </w:r>
+      <w:r>
+        <w:rPr>
+          <w:sz w:val="24"/>
+          <w:szCs w:val="24"/>
+          <w:lang w:val="en-US"/>
+        </w:rPr>
+        <w:t xml:space="preserve"> (it required static method)</w:t>
+      </w:r>
+    </w:p>
+    <w:p>
+      <w:pPr>
+        <w:pStyle w:val="ListParagraph"/>
+        <w:numPr>
+          <w:ilvl w:val="1"/>
+          <w:numId w:val="4"/>
+        </w:numPr>
+        <w:rPr>
+          <w:sz w:val="24"/>
+          <w:szCs w:val="24"/>
+          <w:lang w:val="en-US"/>
+        </w:rPr>
+      </w:pPr>
+      <w:r>
+        <w:rPr>
+          <w:sz w:val="24"/>
+          <w:szCs w:val="24"/>
+          <w:lang w:val="en-US"/>
+        </w:rPr>
+        <w:t>The annotated method will be run after all test methods in the test class. This method must be static.</w:t>
+      </w:r>
+    </w:p>
+    <w:p>
+      <w:pPr>
+        <w:pStyle w:val="ListParagraph"/>
+        <w:numPr>
+          <w:ilvl w:val="0"/>
+          <w:numId w:val="4"/>
+        </w:numPr>
+        <w:rPr>
+          <w:sz w:val="24"/>
+          <w:szCs w:val="24"/>
+          <w:lang w:val="en-US"/>
+        </w:rPr>
+      </w:pPr>
+      <w:r>
+        <w:rPr>
+          <w:sz w:val="24"/>
+          <w:szCs w:val="24"/>
+          <w:lang w:val="en-US"/>
+        </w:rPr>
+        <w:t>@ParametrizedTest</w:t>
+      </w:r>
+    </w:p>
+    <w:p>
+      <w:pPr>
+        <w:pStyle w:val="ListParagraph"/>
+        <w:numPr>
+          <w:ilvl w:val="0"/>
+          <w:numId w:val="4"/>
+        </w:numPr>
+        <w:rPr>
+          <w:sz w:val="24"/>
+          <w:szCs w:val="24"/>
+          <w:lang w:val="en-US"/>
+        </w:rPr>
+      </w:pPr>
+      <w:r>
+        <w:rPr>
+          <w:sz w:val="24"/>
+          <w:szCs w:val="24"/>
+          <w:lang w:val="en-US"/>
+        </w:rPr>
+        <w:t>@ValuSource</w:t>
+      </w:r>
+    </w:p>
+    <w:p>
+      <w:pPr>
+        <w:pStyle w:val="ListParagraph"/>
+        <w:numPr>
+          <w:ilvl w:val="0"/>
+          <w:numId w:val="4"/>
+        </w:numPr>
+        <w:rPr>
+          <w:sz w:val="24"/>
+          <w:szCs w:val="24"/>
+          <w:lang w:val="en-US"/>
+        </w:rPr>
+      </w:pPr>
+      <w:r>
+        <w:rPr>
+          <w:sz w:val="24"/>
+          <w:szCs w:val="24"/>
+          <w:lang w:val="en-US"/>
+        </w:rPr>
+        <w:t>@CSVSource</w:t>
+      </w:r>
+    </w:p>
+    <w:p>
+      <w:pPr>
+        <w:pStyle w:val="ListParagraph"/>
+        <w:numPr>
+          <w:ilvl w:val="0"/>
+          <w:numId w:val="4"/>
+        </w:numPr>
+        <w:rPr>
+          <w:sz w:val="24"/>
+          <w:szCs w:val="24"/>
+          <w:lang w:val="en-US"/>
+        </w:rPr>
+      </w:pPr>
+      <w:r>
+        <w:rPr>
+          <w:sz w:val="24"/>
+          <w:szCs w:val="24"/>
+          <w:lang w:val="en-US"/>
+        </w:rPr>
+        <w:t>@BeforeEach</w:t>
+      </w:r>
+    </w:p>
+    <w:p>
+      <w:pPr>
+        <w:pStyle w:val="ListParagraph"/>
+        <w:numPr>
+          <w:ilvl w:val="1"/>
+          <w:numId w:val="4"/>
+        </w:numPr>
+        <w:rPr>
+          <w:sz w:val="24"/>
+          <w:szCs w:val="24"/>
+          <w:lang w:val="en-US"/>
+        </w:rPr>
+      </w:pPr>
+      <w:r>
+        <w:rPr>
+          <w:sz w:val="24"/>
+          <w:szCs w:val="24"/>
+          <w:lang w:val="en-US"/>
+        </w:rPr>
+        <w:t>The annotated method will be run before each test method in the test class.</w:t>
+      </w:r>
+    </w:p>
+    <w:p>
+      <w:pPr>
+        <w:pStyle w:val="ListParagraph"/>
+        <w:numPr>
+          <w:ilvl w:val="0"/>
+          <w:numId w:val="4"/>
+        </w:numPr>
+        <w:rPr>
+          <w:sz w:val="24"/>
+          <w:szCs w:val="24"/>
+          <w:lang w:val="en-US"/>
+        </w:rPr>
+      </w:pPr>
+      <w:r>
+        <w:rPr>
+          <w:sz w:val="24"/>
+          <w:szCs w:val="24"/>
+          <w:lang w:val="en-US"/>
+        </w:rPr>
+        <w:t>@AfterEach</w:t>
+      </w:r>
+    </w:p>
+    <w:p>
+      <w:pPr>
+        <w:pStyle w:val="ListParagraph"/>
+        <w:numPr>
+          <w:ilvl w:val="1"/>
+          <w:numId w:val="4"/>
+        </w:numPr>
+        <w:rPr>
+          <w:sz w:val="24"/>
+          <w:szCs w:val="24"/>
+          <w:lang w:val="en-US"/>
+        </w:rPr>
+      </w:pPr>
+      <w:r>
+        <w:rPr>
+          <w:sz w:val="24"/>
+          <w:szCs w:val="24"/>
+          <w:lang w:val="en-US"/>
+        </w:rPr>
+        <w:t>The annotated method will be run after each test method in the test class.</w:t>
+      </w:r>
+    </w:p>
+    <w:p>
+      <w:pPr>
+        <w:pStyle w:val="ListParagraph"/>
+        <w:numPr>
+          <w:ilvl w:val="0"/>
+          <w:numId w:val="4"/>
+        </w:numPr>
+        <w:rPr>
+          <w:sz w:val="24"/>
+          <w:szCs w:val="24"/>
+          <w:lang w:val="en-US"/>
+        </w:rPr>
+      </w:pPr>
+      <w:r>
+        <w:rPr>
+          <w:sz w:val="24"/>
+          <w:szCs w:val="24"/>
+          <w:lang w:val="en-US"/>
+        </w:rPr>
+        <w:t>@DisplayName</w:t>
+      </w:r>
+    </w:p>
+    <w:p>
+      <w:pPr>
+        <w:pStyle w:val="ListParagraph"/>
+        <w:numPr>
+          <w:ilvl w:val="1"/>
+          <w:numId w:val="4"/>
+        </w:numPr>
+        <w:rPr>
+          <w:sz w:val="24"/>
+          <w:szCs w:val="24"/>
+          <w:lang w:val="en-US"/>
+        </w:rPr>
+      </w:pPr>
+      <w:r>
+        <w:rPr>
+          <w:sz w:val="24"/>
+          <w:szCs w:val="24"/>
+          <w:lang w:val="en-US"/>
+        </w:rPr>
+        <w:t>Used to provide any custom display name for a test class or test method</w:t>
+      </w:r>
+    </w:p>
+    <w:p>
+      <w:pPr>
+        <w:pStyle w:val="ListParagraph"/>
+        <w:numPr>
+          <w:ilvl w:val="0"/>
+          <w:numId w:val="4"/>
+        </w:numPr>
+        <w:rPr>
+          <w:sz w:val="24"/>
+          <w:szCs w:val="24"/>
+          <w:lang w:val="en-US"/>
+        </w:rPr>
+      </w:pPr>
+      <w:r>
+        <w:rPr>
+          <w:sz w:val="24"/>
+          <w:szCs w:val="24"/>
+          <w:lang w:val="en-US"/>
+        </w:rPr>
+        <w:t>@Disable</w:t>
+      </w:r>
+    </w:p>
+    <w:p>
+      <w:pPr>
+        <w:pStyle w:val="ListParagraph"/>
+        <w:numPr>
+          <w:ilvl w:val="1"/>
+          <w:numId w:val="4"/>
+        </w:numPr>
+        <w:rPr>
+          <w:sz w:val="24"/>
+          <w:szCs w:val="24"/>
+          <w:lang w:val="en-US"/>
+        </w:rPr>
+      </w:pPr>
+      <w:r>
+        <w:rPr>
+          <w:sz w:val="24"/>
+          <w:szCs w:val="24"/>
+          <w:lang w:val="en-US"/>
+        </w:rPr>
+        <w:t>It is used to disable or ignore a test class or test method from the test suite.</w:t>
+      </w:r>
+    </w:p>
+    <w:p>
+      <w:pPr>
+        <w:pStyle w:val="ListParagraph"/>
+        <w:numPr>
+          <w:ilvl w:val="0"/>
+          <w:numId w:val="4"/>
+        </w:numPr>
+        <w:rPr>
+          <w:sz w:val="24"/>
+          <w:szCs w:val="24"/>
+          <w:lang w:val="en-US"/>
+        </w:rPr>
+      </w:pPr>
+      <w:r>
+        <w:rPr>
+          <w:sz w:val="24"/>
+          <w:szCs w:val="24"/>
+          <w:lang w:val="en-US"/>
+        </w:rPr>
+        <w:t>@Nested</w:t>
+      </w:r>
+    </w:p>
+    <w:p>
+      <w:pPr>
+        <w:pStyle w:val="ListParagraph"/>
+        <w:numPr>
+          <w:ilvl w:val="1"/>
+          <w:numId w:val="4"/>
+        </w:numPr>
+        <w:rPr>
+          <w:sz w:val="24"/>
+          <w:szCs w:val="24"/>
+          <w:lang w:val="en-US"/>
+        </w:rPr>
+      </w:pPr>
+      <w:r>
+        <w:rPr>
+          <w:sz w:val="24"/>
+          <w:szCs w:val="24"/>
+          <w:lang w:val="en-US"/>
+        </w:rPr>
+        <w:t>Used to create nested test classes</w:t>
+      </w:r>
+    </w:p>
+    <w:p>
+      <w:pPr>
+        <w:pStyle w:val="ListParagraph"/>
+        <w:rPr>
+          <w:sz w:val="24"/>
+          <w:szCs w:val="24"/>
+          <w:lang w:val="en-US"/>
+        </w:rPr>
+      </w:pPr>
+    </w:p>
+    <w:p>
+      <w:pPr>
+        <w:rPr>
+          <w:sz w:val="24"/>
+          <w:szCs w:val="24"/>
+          <w:lang w:val="en-US"/>
+        </w:rPr>
+      </w:pPr>
+    </w:p>
+    <w:p>
+      <w:pPr>
+        <w:rPr>
+          <w:sz w:val="24"/>
+          <w:szCs w:val="24"/>
+          <w:lang w:val="en-US"/>
+        </w:rPr>
+      </w:pPr>
+    </w:p>
+    <w:p>
+      <w:pPr>
+        <w:rPr>
+          <w:sz w:val="24"/>
+          <w:szCs w:val="24"/>
+          <w:lang w:val="en-US"/>
+        </w:rPr>
+      </w:pPr>
     </w:p>
     <w:p>
       <w:pPr>
@@ -383,8 +1246,356 @@
       </w:rPr>
     </w:lvl>
   </w:abstractNum>
+  <w:abstractNum w:abstractNumId="1" w15:restartNumberingAfterBreak="0">
+    <w:nsid w:val="130144EA"/>
+    <w:multiLevelType w:val="hybridMultilevel"/>
+    <w:tmpl w:val="E3C8F87A"/>
+    <w:lvl w:ilvl="0" w:tplc="40090001">
+      <w:start w:val="1"/>
+      <w:numFmt w:val="bullet"/>
+      <w:lvlText w:val=""/>
+      <w:lvlJc w:val="left"/>
+      <w:pPr>
+        <w:ind w:left="770" w:hanging="360"/>
+      </w:pPr>
+      <w:rPr>
+        <w:rFonts w:ascii="Symbol" w:hAnsi="Symbol" w:hint="default"/>
+      </w:rPr>
+    </w:lvl>
+    <w:lvl w:ilvl="1" w:tplc="40090003" w:tentative="1">
+      <w:start w:val="1"/>
+      <w:numFmt w:val="bullet"/>
+      <w:lvlText w:val="o"/>
+      <w:lvlJc w:val="left"/>
+      <w:pPr>
+        <w:ind w:left="1490" w:hanging="360"/>
+      </w:pPr>
+      <w:rPr>
+        <w:rFonts w:ascii="Courier New" w:hAnsi="Courier New" w:cs="Courier New" w:hint="default"/>
+      </w:rPr>
+    </w:lvl>
+    <w:lvl w:ilvl="2" w:tplc="40090005" w:tentative="1">
+      <w:start w:val="1"/>
+      <w:numFmt w:val="bullet"/>
+      <w:lvlText w:val=""/>
+      <w:lvlJc w:val="left"/>
+      <w:pPr>
+        <w:ind w:left="2210" w:hanging="360"/>
+      </w:pPr>
+      <w:rPr>
+        <w:rFonts w:ascii="Wingdings" w:hAnsi="Wingdings" w:hint="default"/>
+      </w:rPr>
+    </w:lvl>
+    <w:lvl w:ilvl="3" w:tplc="40090001" w:tentative="1">
+      <w:start w:val="1"/>
+      <w:numFmt w:val="bullet"/>
+      <w:lvlText w:val=""/>
+      <w:lvlJc w:val="left"/>
+      <w:pPr>
+        <w:ind w:left="2930" w:hanging="360"/>
+      </w:pPr>
+      <w:rPr>
+        <w:rFonts w:ascii="Symbol" w:hAnsi="Symbol" w:hint="default"/>
+      </w:rPr>
+    </w:lvl>
+    <w:lvl w:ilvl="4" w:tplc="40090003" w:tentative="1">
+      <w:start w:val="1"/>
+      <w:numFmt w:val="bullet"/>
+      <w:lvlText w:val="o"/>
+      <w:lvlJc w:val="left"/>
+      <w:pPr>
+        <w:ind w:left="3650" w:hanging="360"/>
+      </w:pPr>
+      <w:rPr>
+        <w:rFonts w:ascii="Courier New" w:hAnsi="Courier New" w:cs="Courier New" w:hint="default"/>
+      </w:rPr>
+    </w:lvl>
+    <w:lvl w:ilvl="5" w:tplc="40090005" w:tentative="1">
+      <w:start w:val="1"/>
+      <w:numFmt w:val="bullet"/>
+      <w:lvlText w:val=""/>
+      <w:lvlJc w:val="left"/>
+      <w:pPr>
+        <w:ind w:left="4370" w:hanging="360"/>
+      </w:pPr>
+      <w:rPr>
+        <w:rFonts w:ascii="Wingdings" w:hAnsi="Wingdings" w:hint="default"/>
+      </w:rPr>
+    </w:lvl>
+    <w:lvl w:ilvl="6" w:tplc="40090001" w:tentative="1">
+      <w:start w:val="1"/>
+      <w:numFmt w:val="bullet"/>
+      <w:lvlText w:val=""/>
+      <w:lvlJc w:val="left"/>
+      <w:pPr>
+        <w:ind w:left="5090" w:hanging="360"/>
+      </w:pPr>
+      <w:rPr>
+        <w:rFonts w:ascii="Symbol" w:hAnsi="Symbol" w:hint="default"/>
+      </w:rPr>
+    </w:lvl>
+    <w:lvl w:ilvl="7" w:tplc="40090003" w:tentative="1">
+      <w:start w:val="1"/>
+      <w:numFmt w:val="bullet"/>
+      <w:lvlText w:val="o"/>
+      <w:lvlJc w:val="left"/>
+      <w:pPr>
+        <w:ind w:left="5810" w:hanging="360"/>
+      </w:pPr>
+      <w:rPr>
+        <w:rFonts w:ascii="Courier New" w:hAnsi="Courier New" w:cs="Courier New" w:hint="default"/>
+      </w:rPr>
+    </w:lvl>
+    <w:lvl w:ilvl="8" w:tplc="40090005" w:tentative="1">
+      <w:start w:val="1"/>
+      <w:numFmt w:val="bullet"/>
+      <w:lvlText w:val=""/>
+      <w:lvlJc w:val="left"/>
+      <w:pPr>
+        <w:ind w:left="6530" w:hanging="360"/>
+      </w:pPr>
+      <w:rPr>
+        <w:rFonts w:ascii="Wingdings" w:hAnsi="Wingdings" w:hint="default"/>
+      </w:rPr>
+    </w:lvl>
+  </w:abstractNum>
+  <w:abstractNum w:abstractNumId="2" w15:restartNumberingAfterBreak="0">
+    <w:nsid w:val="39EC43A7"/>
+    <w:multiLevelType w:val="hybridMultilevel"/>
+    <w:tmpl w:val="3B22FD5E"/>
+    <w:lvl w:ilvl="0" w:tplc="40090001">
+      <w:start w:val="1"/>
+      <w:numFmt w:val="bullet"/>
+      <w:lvlText w:val=""/>
+      <w:lvlJc w:val="left"/>
+      <w:pPr>
+        <w:ind w:left="720" w:hanging="360"/>
+      </w:pPr>
+      <w:rPr>
+        <w:rFonts w:ascii="Symbol" w:hAnsi="Symbol" w:hint="default"/>
+      </w:rPr>
+    </w:lvl>
+    <w:lvl w:ilvl="1" w:tplc="40090003">
+      <w:start w:val="1"/>
+      <w:numFmt w:val="bullet"/>
+      <w:lvlText w:val="o"/>
+      <w:lvlJc w:val="left"/>
+      <w:pPr>
+        <w:ind w:left="1440" w:hanging="360"/>
+      </w:pPr>
+      <w:rPr>
+        <w:rFonts w:ascii="Courier New" w:hAnsi="Courier New" w:cs="Courier New" w:hint="default"/>
+      </w:rPr>
+    </w:lvl>
+    <w:lvl w:ilvl="2" w:tplc="40090005" w:tentative="1">
+      <w:start w:val="1"/>
+      <w:numFmt w:val="bullet"/>
+      <w:lvlText w:val=""/>
+      <w:lvlJc w:val="left"/>
+      <w:pPr>
+        <w:ind w:left="2160" w:hanging="360"/>
+      </w:pPr>
+      <w:rPr>
+        <w:rFonts w:ascii="Wingdings" w:hAnsi="Wingdings" w:hint="default"/>
+      </w:rPr>
+    </w:lvl>
+    <w:lvl w:ilvl="3" w:tplc="40090001" w:tentative="1">
+      <w:start w:val="1"/>
+      <w:numFmt w:val="bullet"/>
+      <w:lvlText w:val=""/>
+      <w:lvlJc w:val="left"/>
+      <w:pPr>
+        <w:ind w:left="2880" w:hanging="360"/>
+      </w:pPr>
+      <w:rPr>
+        <w:rFonts w:ascii="Symbol" w:hAnsi="Symbol" w:hint="default"/>
+      </w:rPr>
+    </w:lvl>
+    <w:lvl w:ilvl="4" w:tplc="40090003" w:tentative="1">
+      <w:start w:val="1"/>
+      <w:numFmt w:val="bullet"/>
+      <w:lvlText w:val="o"/>
+      <w:lvlJc w:val="left"/>
+      <w:pPr>
+        <w:ind w:left="3600" w:hanging="360"/>
+      </w:pPr>
+      <w:rPr>
+        <w:rFonts w:ascii="Courier New" w:hAnsi="Courier New" w:cs="Courier New" w:hint="default"/>
+      </w:rPr>
+    </w:lvl>
+    <w:lvl w:ilvl="5" w:tplc="40090005" w:tentative="1">
+      <w:start w:val="1"/>
+      <w:numFmt w:val="bullet"/>
+      <w:lvlText w:val=""/>
+      <w:lvlJc w:val="left"/>
+      <w:pPr>
+        <w:ind w:left="4320" w:hanging="360"/>
+      </w:pPr>
+      <w:rPr>
+        <w:rFonts w:ascii="Wingdings" w:hAnsi="Wingdings" w:hint="default"/>
+      </w:rPr>
+    </w:lvl>
+    <w:lvl w:ilvl="6" w:tplc="40090001" w:tentative="1">
+      <w:start w:val="1"/>
+      <w:numFmt w:val="bullet"/>
+      <w:lvlText w:val=""/>
+      <w:lvlJc w:val="left"/>
+      <w:pPr>
+        <w:ind w:left="5040" w:hanging="360"/>
+      </w:pPr>
+      <w:rPr>
+        <w:rFonts w:ascii="Symbol" w:hAnsi="Symbol" w:hint="default"/>
+      </w:rPr>
+    </w:lvl>
+    <w:lvl w:ilvl="7" w:tplc="40090003" w:tentative="1">
+      <w:start w:val="1"/>
+      <w:numFmt w:val="bullet"/>
+      <w:lvlText w:val="o"/>
+      <w:lvlJc w:val="left"/>
+      <w:pPr>
+        <w:ind w:left="5760" w:hanging="360"/>
+      </w:pPr>
+      <w:rPr>
+        <w:rFonts w:ascii="Courier New" w:hAnsi="Courier New" w:cs="Courier New" w:hint="default"/>
+      </w:rPr>
+    </w:lvl>
+    <w:lvl w:ilvl="8" w:tplc="40090005" w:tentative="1">
+      <w:start w:val="1"/>
+      <w:numFmt w:val="bullet"/>
+      <w:lvlText w:val=""/>
+      <w:lvlJc w:val="left"/>
+      <w:pPr>
+        <w:ind w:left="6480" w:hanging="360"/>
+      </w:pPr>
+      <w:rPr>
+        <w:rFonts w:ascii="Wingdings" w:hAnsi="Wingdings" w:hint="default"/>
+      </w:rPr>
+    </w:lvl>
+  </w:abstractNum>
+  <w:abstractNum w:abstractNumId="3" w15:restartNumberingAfterBreak="0">
+    <w:nsid w:val="5F5D2CD1"/>
+    <w:multiLevelType w:val="hybridMultilevel"/>
+    <w:tmpl w:val="22881C30"/>
+    <w:lvl w:ilvl="0" w:tplc="40090001">
+      <w:start w:val="1"/>
+      <w:numFmt w:val="bullet"/>
+      <w:lvlText w:val=""/>
+      <w:lvlJc w:val="left"/>
+      <w:pPr>
+        <w:ind w:left="720" w:hanging="360"/>
+      </w:pPr>
+      <w:rPr>
+        <w:rFonts w:ascii="Symbol" w:hAnsi="Symbol" w:hint="default"/>
+      </w:rPr>
+    </w:lvl>
+    <w:lvl w:ilvl="1" w:tplc="40090003" w:tentative="1">
+      <w:start w:val="1"/>
+      <w:numFmt w:val="bullet"/>
+      <w:lvlText w:val="o"/>
+      <w:lvlJc w:val="left"/>
+      <w:pPr>
+        <w:ind w:left="1440" w:hanging="360"/>
+      </w:pPr>
+      <w:rPr>
+        <w:rFonts w:ascii="Courier New" w:hAnsi="Courier New" w:cs="Courier New" w:hint="default"/>
+      </w:rPr>
+    </w:lvl>
+    <w:lvl w:ilvl="2" w:tplc="40090005" w:tentative="1">
+      <w:start w:val="1"/>
+      <w:numFmt w:val="bullet"/>
+      <w:lvlText w:val=""/>
+      <w:lvlJc w:val="left"/>
+      <w:pPr>
+        <w:ind w:left="2160" w:hanging="360"/>
+      </w:pPr>
+      <w:rPr>
+        <w:rFonts w:ascii="Wingdings" w:hAnsi="Wingdings" w:hint="default"/>
+      </w:rPr>
+    </w:lvl>
+    <w:lvl w:ilvl="3" w:tplc="40090001" w:tentative="1">
+      <w:start w:val="1"/>
+      <w:numFmt w:val="bullet"/>
+      <w:lvlText w:val=""/>
+      <w:lvlJc w:val="left"/>
+      <w:pPr>
+        <w:ind w:left="2880" w:hanging="360"/>
+      </w:pPr>
+      <w:rPr>
+        <w:rFonts w:ascii="Symbol" w:hAnsi="Symbol" w:hint="default"/>
+      </w:rPr>
+    </w:lvl>
+    <w:lvl w:ilvl="4" w:tplc="40090003" w:tentative="1">
+      <w:start w:val="1"/>
+      <w:numFmt w:val="bullet"/>
+      <w:lvlText w:val="o"/>
+      <w:lvlJc w:val="left"/>
+      <w:pPr>
+        <w:ind w:left="3600" w:hanging="360"/>
+      </w:pPr>
+      <w:rPr>
+        <w:rFonts w:ascii="Courier New" w:hAnsi="Courier New" w:cs="Courier New" w:hint="default"/>
+      </w:rPr>
+    </w:lvl>
+    <w:lvl w:ilvl="5" w:tplc="40090005" w:tentative="1">
+      <w:start w:val="1"/>
+      <w:numFmt w:val="bullet"/>
+      <w:lvlText w:val=""/>
+      <w:lvlJc w:val="left"/>
+      <w:pPr>
+        <w:ind w:left="4320" w:hanging="360"/>
+      </w:pPr>
+      <w:rPr>
+        <w:rFonts w:ascii="Wingdings" w:hAnsi="Wingdings" w:hint="default"/>
+      </w:rPr>
+    </w:lvl>
+    <w:lvl w:ilvl="6" w:tplc="40090001" w:tentative="1">
+      <w:start w:val="1"/>
+      <w:numFmt w:val="bullet"/>
+      <w:lvlText w:val=""/>
+      <w:lvlJc w:val="left"/>
+      <w:pPr>
+        <w:ind w:left="5040" w:hanging="360"/>
+      </w:pPr>
+      <w:rPr>
+        <w:rFonts w:ascii="Symbol" w:hAnsi="Symbol" w:hint="default"/>
+      </w:rPr>
+    </w:lvl>
+    <w:lvl w:ilvl="7" w:tplc="40090003" w:tentative="1">
+      <w:start w:val="1"/>
+      <w:numFmt w:val="bullet"/>
+      <w:lvlText w:val="o"/>
+      <w:lvlJc w:val="left"/>
+      <w:pPr>
+        <w:ind w:left="5760" w:hanging="360"/>
+      </w:pPr>
+      <w:rPr>
+        <w:rFonts w:ascii="Courier New" w:hAnsi="Courier New" w:cs="Courier New" w:hint="default"/>
+      </w:rPr>
+    </w:lvl>
+    <w:lvl w:ilvl="8" w:tplc="40090005" w:tentative="1">
+      <w:start w:val="1"/>
+      <w:numFmt w:val="bullet"/>
+      <w:lvlText w:val=""/>
+      <w:lvlJc w:val="left"/>
+      <w:pPr>
+        <w:ind w:left="6480" w:hanging="360"/>
+      </w:pPr>
+      <w:rPr>
+        <w:rFonts w:ascii="Wingdings" w:hAnsi="Wingdings" w:hint="default"/>
+      </w:rPr>
+    </w:lvl>
+  </w:abstractNum>
   <w:num w:numId="1">
     <w:abstractNumId w:val="0"/>
+  </w:num>
+  <w:num w:numId="2">
+    <w:abstractNumId w:val="1"/>
+  </w:num>
+  <w:num w:numId="3">
+    <w:abstractNumId w:val="3"/>
+  </w:num>
+  <w:num w:numId="4">
+    <w:abstractNumId w:val="2"/>
   </w:num>
 </w:numbering>
 </file>

</xml_diff>